<commit_message>
add or support by wfm
</commit_message>
<xml_diff>
--- a/citizenship/data/production/templates/maturity_letter_rejected_template.docx
+++ b/citizenship/data/production/templates/maturity_letter_rejected_template.docx
@@ -193,25 +193,7 @@
           <w:u w:val="single"/>
           <w:lang w:val="en-GB"/>
         </w:rPr>
-        <w:t>REQUEST FOR A WAIVER OF MATURITY PERIOD:</w:t>
-      </w:r>
-      <w:r>
-        <w:rPr>
-          <w:b/>
-          <w:bCs/>
-          <w:u w:val="single"/>
-          <w:lang w:val="en-GB"/>
-        </w:rPr>
-        <w:t xml:space="preserve"> 1</w:t>
-      </w:r>
-      <w:r>
-        <w:rPr>
-          <w:b/>
-          <w:bCs/>
-          <w:u w:val="single"/>
-          <w:lang w:val="en-GB"/>
-        </w:rPr>
-        <w:t>4(3) OF THE CITIZENSHIP ACT</w:t>
+        <w:t>REQUEST FOR A WAIVER OF MATURITY PERIOD: 14(3) OF THE CITIZENSHIP ACT</w:t>
       </w:r>
     </w:p>
     <w:p/>
@@ -400,8 +382,12 @@
       </w:r>
     </w:p>
     <w:sectPr>
-      <w:headerReference w:type="default" r:id="rId8"/>
-      <w:footerReference w:type="default" r:id="rId9"/>
+      <w:headerReference w:type="even" r:id="rId8"/>
+      <w:headerReference w:type="default" r:id="rId9"/>
+      <w:footerReference w:type="even" r:id="rId10"/>
+      <w:footerReference w:type="default" r:id="rId11"/>
+      <w:headerReference w:type="first" r:id="rId12"/>
+      <w:footerReference w:type="first" r:id="rId13"/>
       <w:pgSz w:w="12240" w:h="15840"/>
       <w:pgMar w:top="1440" w:right="1800" w:bottom="1440" w:left="1800" w:header="720" w:footer="720" w:gutter="0"/>
       <w:cols w:space="720"/>
@@ -441,6 +427,16 @@
   <w:p>
     <w:pPr>
       <w:pStyle w:val="Footer"/>
+    </w:pPr>
+  </w:p>
+</w:ftr>
+</file>
+
+<file path=word/footer2.xml><?xml version="1.0" encoding="utf-8"?>
+<w:ftr xmlns:wpc="http://schemas.microsoft.com/office/word/2010/wordprocessingCanvas" xmlns:cx="http://schemas.microsoft.com/office/drawing/2014/chartex" xmlns:cx1="http://schemas.microsoft.com/office/drawing/2015/9/8/chartex" xmlns:cx2="http://schemas.microsoft.com/office/drawing/2015/10/21/chartex" xmlns:cx3="http://schemas.microsoft.com/office/drawing/2016/5/9/chartex" xmlns:cx4="http://schemas.microsoft.com/office/drawing/2016/5/10/chartex" xmlns:cx5="http://schemas.microsoft.com/office/drawing/2016/5/11/chartex" xmlns:cx6="http://schemas.microsoft.com/office/drawing/2016/5/12/chartex" xmlns:cx7="http://schemas.microsoft.com/office/drawing/2016/5/13/chartex" xmlns:cx8="http://schemas.microsoft.com/office/drawing/2016/5/14/chartex" xmlns:mc="http://schemas.openxmlformats.org/markup-compatibility/2006" xmlns:aink="http://schemas.microsoft.com/office/drawing/2016/ink" xmlns:am3d="http://schemas.microsoft.com/office/drawing/2017/model3d" xmlns:o="urn:schemas-microsoft-com:office:office" xmlns:oel="http://schemas.microsoft.com/office/2019/extlst" xmlns:r="http://schemas.openxmlformats.org/officeDocument/2006/relationships" xmlns:m="http://schemas.openxmlformats.org/officeDocument/2006/math" xmlns:v="urn:schemas-microsoft-com:vml" xmlns:wp14="http://schemas.microsoft.com/office/word/2010/wordprocessingDrawing" xmlns:wp="http://schemas.openxmlformats.org/drawingml/2006/wordprocessingDrawing" xmlns:w10="urn:schemas-microsoft-com:office:word" xmlns:w="http://schemas.openxmlformats.org/wordprocessingml/2006/main" xmlns:w14="http://schemas.microsoft.com/office/word/2010/wordml" xmlns:w15="http://schemas.microsoft.com/office/word/2012/wordml" xmlns:w16cex="http://schemas.microsoft.com/office/word/2018/wordml/cex" xmlns:w16cid="http://schemas.microsoft.com/office/word/2016/wordml/cid" xmlns:w16="http://schemas.microsoft.com/office/word/2018/wordml" xmlns:w16du="http://schemas.microsoft.com/office/word/2023/wordml/word16du" xmlns:w16sdtdh="http://schemas.microsoft.com/office/word/2020/wordml/sdtdatahash" xmlns:w16se="http://schemas.microsoft.com/office/word/2015/wordml/symex" xmlns:wpg="http://schemas.microsoft.com/office/word/2010/wordprocessingGroup" xmlns:wpi="http://schemas.microsoft.com/office/word/2010/wordprocessingInk" xmlns:wne="http://schemas.microsoft.com/office/word/2006/wordml" xmlns:wps="http://schemas.microsoft.com/office/word/2010/wordprocessingShape" mc:Ignorable="w14 w15 w16se w16cid w16 w16cex w16sdtdh w16du wp14">
+  <w:p>
+    <w:pPr>
+      <w:pStyle w:val="Footer"/>
       <w:jc w:val="center"/>
       <w:rPr>
         <w:b/>
@@ -581,6 +577,16 @@
       </w:rPr>
       <w:t>Toll Free: 0800 600 777</w:t>
     </w:r>
+  </w:p>
+</w:ftr>
+</file>
+
+<file path=word/footer3.xml><?xml version="1.0" encoding="utf-8"?>
+<w:ftr xmlns:wpc="http://schemas.microsoft.com/office/word/2010/wordprocessingCanvas" xmlns:cx="http://schemas.microsoft.com/office/drawing/2014/chartex" xmlns:cx1="http://schemas.microsoft.com/office/drawing/2015/9/8/chartex" xmlns:cx2="http://schemas.microsoft.com/office/drawing/2015/10/21/chartex" xmlns:cx3="http://schemas.microsoft.com/office/drawing/2016/5/9/chartex" xmlns:cx4="http://schemas.microsoft.com/office/drawing/2016/5/10/chartex" xmlns:cx5="http://schemas.microsoft.com/office/drawing/2016/5/11/chartex" xmlns:cx6="http://schemas.microsoft.com/office/drawing/2016/5/12/chartex" xmlns:cx7="http://schemas.microsoft.com/office/drawing/2016/5/13/chartex" xmlns:cx8="http://schemas.microsoft.com/office/drawing/2016/5/14/chartex" xmlns:mc="http://schemas.openxmlformats.org/markup-compatibility/2006" xmlns:aink="http://schemas.microsoft.com/office/drawing/2016/ink" xmlns:am3d="http://schemas.microsoft.com/office/drawing/2017/model3d" xmlns:o="urn:schemas-microsoft-com:office:office" xmlns:oel="http://schemas.microsoft.com/office/2019/extlst" xmlns:r="http://schemas.openxmlformats.org/officeDocument/2006/relationships" xmlns:m="http://schemas.openxmlformats.org/officeDocument/2006/math" xmlns:v="urn:schemas-microsoft-com:vml" xmlns:wp14="http://schemas.microsoft.com/office/word/2010/wordprocessingDrawing" xmlns:wp="http://schemas.openxmlformats.org/drawingml/2006/wordprocessingDrawing" xmlns:w10="urn:schemas-microsoft-com:office:word" xmlns:w="http://schemas.openxmlformats.org/wordprocessingml/2006/main" xmlns:w14="http://schemas.microsoft.com/office/word/2010/wordml" xmlns:w15="http://schemas.microsoft.com/office/word/2012/wordml" xmlns:w16cex="http://schemas.microsoft.com/office/word/2018/wordml/cex" xmlns:w16cid="http://schemas.microsoft.com/office/word/2016/wordml/cid" xmlns:w16="http://schemas.microsoft.com/office/word/2018/wordml" xmlns:w16du="http://schemas.microsoft.com/office/word/2023/wordml/word16du" xmlns:w16sdtdh="http://schemas.microsoft.com/office/word/2020/wordml/sdtdatahash" xmlns:w16se="http://schemas.microsoft.com/office/word/2015/wordml/symex" xmlns:wpg="http://schemas.microsoft.com/office/word/2010/wordprocessingGroup" xmlns:wpi="http://schemas.microsoft.com/office/word/2010/wordprocessingInk" xmlns:wne="http://schemas.microsoft.com/office/word/2006/wordml" xmlns:wps="http://schemas.microsoft.com/office/word/2010/wordprocessingShape" mc:Ignorable="w14 w15 w16se w16cid w16 w16cex w16sdtdh w16du wp14">
+  <w:p>
+    <w:pPr>
+      <w:pStyle w:val="Footer"/>
+    </w:pPr>
   </w:p>
 </w:ftr>
 </file>
@@ -611,6 +617,16 @@
 </file>
 
 <file path=word/header1.xml><?xml version="1.0" encoding="utf-8"?>
+<w:hdr xmlns:wpc="http://schemas.microsoft.com/office/word/2010/wordprocessingCanvas" xmlns:cx="http://schemas.microsoft.com/office/drawing/2014/chartex" xmlns:cx1="http://schemas.microsoft.com/office/drawing/2015/9/8/chartex" xmlns:cx2="http://schemas.microsoft.com/office/drawing/2015/10/21/chartex" xmlns:cx3="http://schemas.microsoft.com/office/drawing/2016/5/9/chartex" xmlns:cx4="http://schemas.microsoft.com/office/drawing/2016/5/10/chartex" xmlns:cx5="http://schemas.microsoft.com/office/drawing/2016/5/11/chartex" xmlns:cx6="http://schemas.microsoft.com/office/drawing/2016/5/12/chartex" xmlns:cx7="http://schemas.microsoft.com/office/drawing/2016/5/13/chartex" xmlns:cx8="http://schemas.microsoft.com/office/drawing/2016/5/14/chartex" xmlns:mc="http://schemas.openxmlformats.org/markup-compatibility/2006" xmlns:aink="http://schemas.microsoft.com/office/drawing/2016/ink" xmlns:am3d="http://schemas.microsoft.com/office/drawing/2017/model3d" xmlns:o="urn:schemas-microsoft-com:office:office" xmlns:oel="http://schemas.microsoft.com/office/2019/extlst" xmlns:r="http://schemas.openxmlformats.org/officeDocument/2006/relationships" xmlns:m="http://schemas.openxmlformats.org/officeDocument/2006/math" xmlns:v="urn:schemas-microsoft-com:vml" xmlns:wp14="http://schemas.microsoft.com/office/word/2010/wordprocessingDrawing" xmlns:wp="http://schemas.openxmlformats.org/drawingml/2006/wordprocessingDrawing" xmlns:w10="urn:schemas-microsoft-com:office:word" xmlns:w="http://schemas.openxmlformats.org/wordprocessingml/2006/main" xmlns:w14="http://schemas.microsoft.com/office/word/2010/wordml" xmlns:w15="http://schemas.microsoft.com/office/word/2012/wordml" xmlns:w16cex="http://schemas.microsoft.com/office/word/2018/wordml/cex" xmlns:w16cid="http://schemas.microsoft.com/office/word/2016/wordml/cid" xmlns:w16="http://schemas.microsoft.com/office/word/2018/wordml" xmlns:w16du="http://schemas.microsoft.com/office/word/2023/wordml/word16du" xmlns:w16sdtdh="http://schemas.microsoft.com/office/word/2020/wordml/sdtdatahash" xmlns:w16se="http://schemas.microsoft.com/office/word/2015/wordml/symex" xmlns:wpg="http://schemas.microsoft.com/office/word/2010/wordprocessingGroup" xmlns:wpi="http://schemas.microsoft.com/office/word/2010/wordprocessingInk" xmlns:wne="http://schemas.microsoft.com/office/word/2006/wordml" xmlns:wps="http://schemas.microsoft.com/office/word/2010/wordprocessingShape" mc:Ignorable="w14 w15 w16se w16cid w16 w16cex w16sdtdh w16du wp14">
+  <w:p>
+    <w:pPr>
+      <w:pStyle w:val="Header"/>
+    </w:pPr>
+  </w:p>
+</w:hdr>
+</file>
+
+<file path=word/header2.xml><?xml version="1.0" encoding="utf-8"?>
 <w:hdr xmlns:wpc="http://schemas.microsoft.com/office/word/2010/wordprocessingCanvas" xmlns:cx="http://schemas.microsoft.com/office/drawing/2014/chartex" xmlns:cx1="http://schemas.microsoft.com/office/drawing/2015/9/8/chartex" xmlns:cx2="http://schemas.microsoft.com/office/drawing/2015/10/21/chartex" xmlns:cx3="http://schemas.microsoft.com/office/drawing/2016/5/9/chartex" xmlns:cx4="http://schemas.microsoft.com/office/drawing/2016/5/10/chartex" xmlns:cx5="http://schemas.microsoft.com/office/drawing/2016/5/11/chartex" xmlns:cx6="http://schemas.microsoft.com/office/drawing/2016/5/12/chartex" xmlns:cx7="http://schemas.microsoft.com/office/drawing/2016/5/13/chartex" xmlns:cx8="http://schemas.microsoft.com/office/drawing/2016/5/14/chartex" xmlns:mc="http://schemas.openxmlformats.org/markup-compatibility/2006" xmlns:aink="http://schemas.microsoft.com/office/drawing/2016/ink" xmlns:am3d="http://schemas.microsoft.com/office/drawing/2017/model3d" xmlns:o="urn:schemas-microsoft-com:office:office" xmlns:oel="http://schemas.microsoft.com/office/2019/extlst" xmlns:r="http://schemas.openxmlformats.org/officeDocument/2006/relationships" xmlns:m="http://schemas.openxmlformats.org/officeDocument/2006/math" xmlns:v="urn:schemas-microsoft-com:vml" xmlns:wp14="http://schemas.microsoft.com/office/word/2010/wordprocessingDrawing" xmlns:wp="http://schemas.openxmlformats.org/drawingml/2006/wordprocessingDrawing" xmlns:w10="urn:schemas-microsoft-com:office:word" xmlns:w="http://schemas.openxmlformats.org/wordprocessingml/2006/main" xmlns:w14="http://schemas.microsoft.com/office/word/2010/wordml" xmlns:w15="http://schemas.microsoft.com/office/word/2012/wordml" xmlns:w16cex="http://schemas.microsoft.com/office/word/2018/wordml/cex" xmlns:w16cid="http://schemas.microsoft.com/office/word/2016/wordml/cid" xmlns:w16="http://schemas.microsoft.com/office/word/2018/wordml" xmlns:w16du="http://schemas.microsoft.com/office/word/2023/wordml/word16du" xmlns:w16sdtdh="http://schemas.microsoft.com/office/word/2020/wordml/sdtdatahash" xmlns:w16se="http://schemas.microsoft.com/office/word/2015/wordml/symex" xmlns:wpg="http://schemas.microsoft.com/office/word/2010/wordprocessingGroup" xmlns:wpi="http://schemas.microsoft.com/office/word/2010/wordprocessingInk" xmlns:wne="http://schemas.microsoft.com/office/word/2006/wordml" xmlns:wps="http://schemas.microsoft.com/office/word/2010/wordprocessingShape" mc:Ignorable="w14 w15 w16se w16cid w16 w16cex w16sdtdh w16du wp14">
   <w:p>
     <w:pPr>
@@ -696,15 +712,27 @@
                               <w:szCs w:val="15"/>
                             </w:rPr>
                           </w:pPr>
-                          <w:proofErr w:type="spellStart"/>
                           <w:r>
                             <w:rPr>
                               <w:sz w:val="15"/>
                               <w:szCs w:val="15"/>
                             </w:rPr>
-                            <w:t>Gabotone</w:t>
+                            <w:t>Gabo</w:t>
                           </w:r>
-                          <w:proofErr w:type="spellEnd"/>
+                          <w:r>
+                            <w:rPr>
+                              <w:sz w:val="15"/>
+                              <w:szCs w:val="15"/>
+                            </w:rPr>
+                            <w:t>r</w:t>
+                          </w:r>
+                          <w:r>
+                            <w:rPr>
+                              <w:sz w:val="15"/>
+                              <w:szCs w:val="15"/>
+                            </w:rPr>
+                            <w:t>one</w:t>
+                          </w:r>
                         </w:p>
                         <w:p>
                           <w:pPr>
@@ -783,15 +811,27 @@
                         <w:szCs w:val="15"/>
                       </w:rPr>
                     </w:pPr>
-                    <w:proofErr w:type="spellStart"/>
                     <w:r>
                       <w:rPr>
                         <w:sz w:val="15"/>
                         <w:szCs w:val="15"/>
                       </w:rPr>
-                      <w:t>Gabotone</w:t>
+                      <w:t>Gabo</w:t>
                     </w:r>
-                    <w:proofErr w:type="spellEnd"/>
+                    <w:r>
+                      <w:rPr>
+                        <w:sz w:val="15"/>
+                        <w:szCs w:val="15"/>
+                      </w:rPr>
+                      <w:t>r</w:t>
+                    </w:r>
+                    <w:r>
+                      <w:rPr>
+                        <w:sz w:val="15"/>
+                        <w:szCs w:val="15"/>
+                      </w:rPr>
+                      <w:t>one</w:t>
+                    </w:r>
                   </w:p>
                   <w:p>
                     <w:pPr>
@@ -996,6 +1036,16 @@
     <w:r>
       <w:t xml:space="preserve">   </w:t>
     </w:r>
+  </w:p>
+</w:hdr>
+</file>
+
+<file path=word/header3.xml><?xml version="1.0" encoding="utf-8"?>
+<w:hdr xmlns:wpc="http://schemas.microsoft.com/office/word/2010/wordprocessingCanvas" xmlns:cx="http://schemas.microsoft.com/office/drawing/2014/chartex" xmlns:cx1="http://schemas.microsoft.com/office/drawing/2015/9/8/chartex" xmlns:cx2="http://schemas.microsoft.com/office/drawing/2015/10/21/chartex" xmlns:cx3="http://schemas.microsoft.com/office/drawing/2016/5/9/chartex" xmlns:cx4="http://schemas.microsoft.com/office/drawing/2016/5/10/chartex" xmlns:cx5="http://schemas.microsoft.com/office/drawing/2016/5/11/chartex" xmlns:cx6="http://schemas.microsoft.com/office/drawing/2016/5/12/chartex" xmlns:cx7="http://schemas.microsoft.com/office/drawing/2016/5/13/chartex" xmlns:cx8="http://schemas.microsoft.com/office/drawing/2016/5/14/chartex" xmlns:mc="http://schemas.openxmlformats.org/markup-compatibility/2006" xmlns:aink="http://schemas.microsoft.com/office/drawing/2016/ink" xmlns:am3d="http://schemas.microsoft.com/office/drawing/2017/model3d" xmlns:o="urn:schemas-microsoft-com:office:office" xmlns:oel="http://schemas.microsoft.com/office/2019/extlst" xmlns:r="http://schemas.openxmlformats.org/officeDocument/2006/relationships" xmlns:m="http://schemas.openxmlformats.org/officeDocument/2006/math" xmlns:v="urn:schemas-microsoft-com:vml" xmlns:wp14="http://schemas.microsoft.com/office/word/2010/wordprocessingDrawing" xmlns:wp="http://schemas.openxmlformats.org/drawingml/2006/wordprocessingDrawing" xmlns:w10="urn:schemas-microsoft-com:office:word" xmlns:w="http://schemas.openxmlformats.org/wordprocessingml/2006/main" xmlns:w14="http://schemas.microsoft.com/office/word/2010/wordml" xmlns:w15="http://schemas.microsoft.com/office/word/2012/wordml" xmlns:w16cex="http://schemas.microsoft.com/office/word/2018/wordml/cex" xmlns:w16cid="http://schemas.microsoft.com/office/word/2016/wordml/cid" xmlns:w16="http://schemas.microsoft.com/office/word/2018/wordml" xmlns:w16du="http://schemas.microsoft.com/office/word/2023/wordml/word16du" xmlns:w16sdtdh="http://schemas.microsoft.com/office/word/2020/wordml/sdtdatahash" xmlns:w16se="http://schemas.microsoft.com/office/word/2015/wordml/symex" xmlns:wpg="http://schemas.microsoft.com/office/word/2010/wordprocessingGroup" xmlns:wpi="http://schemas.microsoft.com/office/word/2010/wordprocessingInk" xmlns:wne="http://schemas.microsoft.com/office/word/2006/wordml" xmlns:wps="http://schemas.microsoft.com/office/word/2010/wordprocessingShape" mc:Ignorable="w14 w15 w16se w16cid w16 w16cex w16sdtdh w16du wp14">
+  <w:p>
+    <w:pPr>
+      <w:pStyle w:val="Header"/>
+    </w:pPr>
   </w:p>
 </w:hdr>
 </file>
@@ -1898,6 +1948,7 @@
   <w:style w:type="character" w:default="1" w:styleId="DefaultParagraphFont">
     <w:name w:val="Default Paragraph Font"/>
     <w:uiPriority w:val="1"/>
+    <w:semiHidden/>
     <w:unhideWhenUsed/>
   </w:style>
   <w:style w:type="table" w:default="1" w:styleId="TableNormal">

</xml_diff>